<commit_message>
Update FM Systems Software Engineer Coding Exercise Solution.docx
</commit_message>
<xml_diff>
--- a/FM Systems Software Engineer Coding Exercise Solution.docx
+++ b/FM Systems Software Engineer Coding Exercise Solution.docx
@@ -54,6 +54,14 @@
         <w:t>Solution</w:t>
       </w:r>
       <w:bookmarkEnd w:id="0"/>
+      <w:r>
+        <w:rPr>
+          <w:b/>
+          <w:bCs/>
+          <w:sz w:val="40"/>
+        </w:rPr>
+        <w:t xml:space="preserve">   </w:t>
+      </w:r>
     </w:p>
     <w:p>
       <w:bookmarkStart w:id="1" w:name="_Toc76387505"/>
@@ -5776,7 +5784,7 @@
                                     <pic:cNvPicPr/>
                                   </pic:nvPicPr>
                                   <pic:blipFill>
-                                    <a:blip r:embed="rId32"/>
+                                    <a:blip r:embed="rId33"/>
                                     <a:stretch>
                                       <a:fillRect/>
                                     </a:stretch>
@@ -5883,7 +5891,7 @@
                                           <pic:cNvPicPr/>
                                         </pic:nvPicPr>
                                         <pic:blipFill>
-                                          <a:blip r:embed="rId33"/>
+                                          <a:blip r:embed="rId34"/>
                                           <a:stretch>
                                             <a:fillRect/>
                                           </a:stretch>
@@ -5950,7 +5958,7 @@
                                     <pic:cNvPicPr/>
                                   </pic:nvPicPr>
                                   <pic:blipFill>
-                                    <a:blip r:embed="rId33"/>
+                                    <a:blip r:embed="rId35"/>
                                     <a:stretch>
                                       <a:fillRect/>
                                     </a:stretch>
@@ -6203,7 +6211,7 @@
                                           <pic:cNvPicPr/>
                                         </pic:nvPicPr>
                                         <pic:blipFill>
-                                          <a:blip r:embed="rId34"/>
+                                          <a:blip r:embed="rId36"/>
                                           <a:stretch>
                                             <a:fillRect/>
                                           </a:stretch>
@@ -6280,7 +6288,7 @@
                                     <pic:cNvPicPr/>
                                   </pic:nvPicPr>
                                   <pic:blipFill>
-                                    <a:blip r:embed="rId34"/>
+                                    <a:blip r:embed="rId37"/>
                                     <a:stretch>
                                       <a:fillRect/>
                                     </a:stretch>
@@ -6387,7 +6395,7 @@
                                           <pic:cNvPicPr/>
                                         </pic:nvPicPr>
                                         <pic:blipFill>
-                                          <a:blip r:embed="rId35">
+                                          <a:blip r:embed="rId38">
                                             <a:extLst>
                                               <a:ext uri="{28A0092B-C50C-407E-A947-70E740481C1C}">
                                                 <a14:useLocalDpi xmlns:a14="http://schemas.microsoft.com/office/drawing/2010/main" val="0"/>
@@ -6460,7 +6468,7 @@
                                     <pic:cNvPicPr/>
                                   </pic:nvPicPr>
                                   <pic:blipFill>
-                                    <a:blip r:embed="rId35">
+                                    <a:blip r:embed="rId39">
                                       <a:extLst>
                                         <a:ext uri="{28A0092B-C50C-407E-A947-70E740481C1C}">
                                           <a14:useLocalDpi xmlns:a14="http://schemas.microsoft.com/office/drawing/2010/main" val="0"/>
@@ -6644,8 +6652,8 @@
       </w:pPr>
     </w:p>
     <w:sectPr>
-      <w:headerReference w:type="default" r:id="rId36"/>
-      <w:footerReference w:type="default" r:id="rId37"/>
+      <w:headerReference w:type="default" r:id="rId40"/>
+      <w:footerReference w:type="default" r:id="rId41"/>
       <w:pgSz w:w="12240" w:h="15840" w:code="1"/>
       <w:pgMar w:top="2070" w:right="1440" w:bottom="1440" w:left="1440" w:header="720" w:footer="720" w:gutter="0"/>
       <w:cols w:space="720"/>

</xml_diff>